<commit_message>
updated course outcomes personal progress
</commit_message>
<xml_diff>
--- a/course-outcomes.docx
+++ b/course-outcomes.docx
@@ -60,9 +60,8 @@
         <w:rPr>
           <w:sz w:val="28"/>
           <w:szCs w:val="28"/>
-          <w:highlight w:val="yellow"/>
         </w:rPr>
-        <w:t>[Insert your name here]</w:t>
+        <w:t>Kaitlyn Kryzanski</w:t>
       </w:r>
     </w:p>
     <w:p>
@@ -1437,6 +1436,9 @@
             <w:pPr>
               <w:pStyle w:val="NoSpacing"/>
             </w:pPr>
+            <w:r>
+              <w:t>Week 2</w:t>
+            </w:r>
           </w:p>
         </w:tc>
         <w:tc>
@@ -1447,6 +1449,9 @@
             <w:pPr>
               <w:pStyle w:val="NoSpacing"/>
             </w:pPr>
+            <w:r>
+              <w:t>This week I felt more intrigued by the tasks on Trello because I felt more confident with my abilities to solve issues with the sleep outside website. I went out of my way to find different ways I could approach the same problem (ex. Add to cart issue).</w:t>
+            </w:r>
           </w:p>
         </w:tc>
       </w:tr>
@@ -1588,7 +1593,7 @@
               <w:pStyle w:val="NoSpacing"/>
             </w:pPr>
             <w:r>
-              <w:t>Week 01</w:t>
+              <w:t>Week 1</w:t>
             </w:r>
           </w:p>
         </w:tc>
@@ -1740,6 +1745,9 @@
             <w:pPr>
               <w:pStyle w:val="NoSpacing"/>
             </w:pPr>
+            <w:r>
+              <w:t>Week 2</w:t>
+            </w:r>
           </w:p>
         </w:tc>
         <w:tc>
@@ -1750,6 +1758,9 @@
             <w:pPr>
               <w:pStyle w:val="NoSpacing"/>
             </w:pPr>
+            <w:r>
+              <w:t>I struggled the first week to give and receive help from my teammates but this week I felt more inspired to help them. I also felt more receptive to the productive criticism I received. I feel that I grew with abilities in this category.</w:t>
+            </w:r>
           </w:p>
         </w:tc>
       </w:tr>
@@ -1887,6 +1898,9 @@
             <w:pPr>
               <w:pStyle w:val="NoSpacing"/>
             </w:pPr>
+            <w:r>
+              <w:t>Week 2</w:t>
+            </w:r>
           </w:p>
         </w:tc>
         <w:tc>
@@ -1897,6 +1911,13 @@
             <w:pPr>
               <w:pStyle w:val="NoSpacing"/>
             </w:pPr>
+            <w:r>
+              <w:t xml:space="preserve">This week I worked side by side with another team member to accomplish part of the team activity. We </w:t>
+            </w:r>
+            <w:r>
+              <w:lastRenderedPageBreak/>
+              <w:t>each took a part of one of the tasks and were able to solve the problem together with our own separate coding solutions.</w:t>
+            </w:r>
           </w:p>
         </w:tc>
       </w:tr>
@@ -3865,9 +3886,12 @@
 </file>
 
 <file path=customXml/item1.xml><?xml version="1.0" encoding="utf-8"?>
-<p:properties xmlns:p="http://schemas.microsoft.com/office/2006/metadata/properties" xmlns:xsi="http://www.w3.org/2001/XMLSchema-instance" xmlns:pc="http://schemas.microsoft.com/office/infopath/2007/PartnerControls">
-  <documentManagement/>
-</p:properties>
+<?mso-contentType ?>
+<FormTemplates xmlns="http://schemas.microsoft.com/sharepoint/v3/contenttype/forms">
+  <Display>DocumentLibraryForm</Display>
+  <Edit>DocumentLibraryForm</Edit>
+  <New>DocumentLibraryForm</New>
+</FormTemplates>
 </file>
 
 <file path=customXml/item2.xml><?xml version="1.0" encoding="utf-8"?>
@@ -4003,19 +4027,15 @@
 </file>
 
 <file path=customXml/item3.xml><?xml version="1.0" encoding="utf-8"?>
-<?mso-contentType ?>
-<FormTemplates xmlns="http://schemas.microsoft.com/sharepoint/v3/contenttype/forms">
-  <Display>DocumentLibraryForm</Display>
-  <Edit>DocumentLibraryForm</Edit>
-  <New>DocumentLibraryForm</New>
-</FormTemplates>
+<p:properties xmlns:p="http://schemas.microsoft.com/office/2006/metadata/properties" xmlns:xsi="http://www.w3.org/2001/XMLSchema-instance" xmlns:pc="http://schemas.microsoft.com/office/infopath/2007/PartnerControls">
+  <documentManagement/>
+</p:properties>
 </file>
 
 <file path=customXml/itemProps1.xml><?xml version="1.0" encoding="utf-8"?>
-<ds:datastoreItem xmlns:ds="http://schemas.openxmlformats.org/officeDocument/2006/customXml" ds:itemID="{B9AEEB80-803A-4749-92D8-ADC156A01D53}">
+<ds:datastoreItem xmlns:ds="http://schemas.openxmlformats.org/officeDocument/2006/customXml" ds:itemID="{D02D787C-96F3-476C-AC00-5E042564F4E3}">
   <ds:schemaRefs>
-    <ds:schemaRef ds:uri="http://schemas.microsoft.com/office/2006/metadata/properties"/>
-    <ds:schemaRef ds:uri="http://schemas.microsoft.com/office/infopath/2007/PartnerControls"/>
+    <ds:schemaRef ds:uri="http://schemas.microsoft.com/sharepoint/v3/contenttype/forms"/>
   </ds:schemaRefs>
 </ds:datastoreItem>
 </file>
@@ -4039,9 +4059,10 @@
 </file>
 
 <file path=customXml/itemProps3.xml><?xml version="1.0" encoding="utf-8"?>
-<ds:datastoreItem xmlns:ds="http://schemas.openxmlformats.org/officeDocument/2006/customXml" ds:itemID="{D02D787C-96F3-476C-AC00-5E042564F4E3}">
+<ds:datastoreItem xmlns:ds="http://schemas.openxmlformats.org/officeDocument/2006/customXml" ds:itemID="{B9AEEB80-803A-4749-92D8-ADC156A01D53}">
   <ds:schemaRefs>
-    <ds:schemaRef ds:uri="http://schemas.microsoft.com/sharepoint/v3/contenttype/forms"/>
+    <ds:schemaRef ds:uri="http://schemas.microsoft.com/office/2006/metadata/properties"/>
+    <ds:schemaRef ds:uri="http://schemas.microsoft.com/office/infopath/2007/PartnerControls"/>
   </ds:schemaRefs>
 </ds:datastoreItem>
 </file>
</xml_diff>